<commit_message>
miova @ teny gasy
</commit_message>
<xml_diff>
--- a/public/modele/certificat-template.docx
+++ b/public/modele/certificat-template.docx
@@ -150,7 +150,7 @@
                           </w:p>
                           <w:p>
                             <w:pPr>
-                              <w:spacing w:line="258" w:lineRule="auto"/>
+                              <w:spacing w:line="360" w:lineRule="auto"/>
                               <w:jc w:val="both"/>
                               <w:textDirection w:val="btLr"/>
                               <w:rPr>
@@ -162,7 +162,7 @@
                           </w:p>
                           <w:p>
                             <w:pPr>
-                              <w:spacing w:after="0" w:line="258" w:lineRule="auto"/>
+                              <w:spacing w:after="0" w:line="360" w:lineRule="auto"/>
                               <w:textDirection w:val="btLr"/>
                               <w:rPr>
                                 <w:rFonts w:ascii="Arial" w:hAnsi="Arial" w:cs="Arial"/>
@@ -458,7 +458,7 @@
                           </w:p>
                           <w:p>
                             <w:pPr>
-                              <w:spacing w:after="0" w:line="258" w:lineRule="auto"/>
+                              <w:spacing w:after="0" w:line="360" w:lineRule="auto"/>
                               <w:ind w:firstLine="567"/>
                               <w:jc w:val="center"/>
                               <w:textDirection w:val="btLr"/>
@@ -471,7 +471,7 @@
                           </w:p>
                           <w:p>
                             <w:pPr>
-                              <w:spacing w:after="0"/>
+                              <w:spacing w:after="0" w:line="360" w:lineRule="auto"/>
                               <w:jc w:val="both"/>
                               <w:textDirection w:val="btLr"/>
                               <w:rPr>
@@ -1316,7 +1316,7 @@
                           </w:p>
                           <w:p>
                             <w:pPr>
-                              <w:spacing w:after="0" w:line="258" w:lineRule="auto"/>
+                              <w:spacing w:after="0" w:line="360" w:lineRule="auto"/>
                               <w:jc w:val="both"/>
                               <w:textDirection w:val="btLr"/>
                               <w:rPr>
@@ -1337,7 +1337,7 @@
                           </w:p>
                           <w:p>
                             <w:pPr>
-                              <w:spacing w:after="0" w:line="258" w:lineRule="auto"/>
+                              <w:spacing w:after="0" w:line="360" w:lineRule="auto"/>
                               <w:jc w:val="both"/>
                               <w:textDirection w:val="btLr"/>
                               <w:rPr>
@@ -1349,7 +1349,7 @@
                           </w:p>
                           <w:p>
                             <w:pPr>
-                              <w:spacing w:after="0" w:line="258" w:lineRule="auto"/>
+                              <w:spacing w:after="0" w:line="360" w:lineRule="auto"/>
                               <w:jc w:val="both"/>
                               <w:textDirection w:val="btLr"/>
                               <w:rPr>
@@ -2296,7 +2296,7 @@
                           </w:p>
                           <w:p>
                             <w:pPr>
-                              <w:spacing w:after="0" w:line="258" w:lineRule="auto"/>
+                              <w:spacing w:after="0" w:line="360" w:lineRule="auto"/>
                               <w:jc w:val="both"/>
                               <w:textDirection w:val="btLr"/>
                               <w:rPr>
@@ -2308,7 +2308,7 @@
                           </w:p>
                           <w:p>
                             <w:pPr>
-                              <w:spacing w:after="0" w:line="258" w:lineRule="auto"/>
+                              <w:spacing w:after="0" w:line="360" w:lineRule="auto"/>
                               <w:jc w:val="both"/>
                               <w:textDirection w:val="btLr"/>
                               <w:rPr>
@@ -2330,7 +2330,7 @@
                           </w:p>
                           <w:p>
                             <w:pPr>
-                              <w:spacing w:after="0" w:line="258" w:lineRule="auto"/>
+                              <w:spacing w:after="0" w:line="360" w:lineRule="auto"/>
                               <w:jc w:val="both"/>
                               <w:textDirection w:val="btLr"/>
                               <w:rPr>
@@ -2342,7 +2342,7 @@
                           </w:p>
                           <w:p>
                             <w:pPr>
-                              <w:spacing w:after="0" w:line="258" w:lineRule="auto"/>
+                              <w:spacing w:after="0" w:line="360" w:lineRule="auto"/>
                               <w:jc w:val="both"/>
                               <w:textDirection w:val="btLr"/>
                               <w:rPr>
@@ -2616,7 +2616,7 @@
                     </w:p>
                     <w:p>
                       <w:pPr>
-                        <w:spacing w:line="258" w:lineRule="auto"/>
+                        <w:spacing w:line="360" w:lineRule="auto"/>
                         <w:jc w:val="both"/>
                         <w:textDirection w:val="btLr"/>
                         <w:rPr>
@@ -2628,7 +2628,7 @@
                     </w:p>
                     <w:p>
                       <w:pPr>
-                        <w:spacing w:after="0" w:line="258" w:lineRule="auto"/>
+                        <w:spacing w:after="0" w:line="360" w:lineRule="auto"/>
                         <w:textDirection w:val="btLr"/>
                         <w:rPr>
                           <w:rFonts w:ascii="Arial" w:hAnsi="Arial" w:cs="Arial"/>
@@ -2924,7 +2924,7 @@
                     </w:p>
                     <w:p>
                       <w:pPr>
-                        <w:spacing w:after="0" w:line="258" w:lineRule="auto"/>
+                        <w:spacing w:after="0" w:line="360" w:lineRule="auto"/>
                         <w:ind w:firstLine="567"/>
                         <w:jc w:val="center"/>
                         <w:textDirection w:val="btLr"/>
@@ -2937,7 +2937,7 @@
                     </w:p>
                     <w:p>
                       <w:pPr>
-                        <w:spacing w:after="0"/>
+                        <w:spacing w:after="0" w:line="360" w:lineRule="auto"/>
                         <w:jc w:val="both"/>
                         <w:textDirection w:val="btLr"/>
                         <w:rPr>
@@ -3782,7 +3782,7 @@
                     </w:p>
                     <w:p>
                       <w:pPr>
-                        <w:spacing w:after="0" w:line="258" w:lineRule="auto"/>
+                        <w:spacing w:after="0" w:line="360" w:lineRule="auto"/>
                         <w:jc w:val="both"/>
                         <w:textDirection w:val="btLr"/>
                         <w:rPr>
@@ -3803,7 +3803,7 @@
                     </w:p>
                     <w:p>
                       <w:pPr>
-                        <w:spacing w:after="0" w:line="258" w:lineRule="auto"/>
+                        <w:spacing w:after="0" w:line="360" w:lineRule="auto"/>
                         <w:jc w:val="both"/>
                         <w:textDirection w:val="btLr"/>
                         <w:rPr>
@@ -3815,7 +3815,7 @@
                     </w:p>
                     <w:p>
                       <w:pPr>
-                        <w:spacing w:after="0" w:line="258" w:lineRule="auto"/>
+                        <w:spacing w:after="0" w:line="360" w:lineRule="auto"/>
                         <w:jc w:val="both"/>
                         <w:textDirection w:val="btLr"/>
                         <w:rPr>
@@ -4762,7 +4762,7 @@
                     </w:p>
                     <w:p>
                       <w:pPr>
-                        <w:spacing w:after="0" w:line="258" w:lineRule="auto"/>
+                        <w:spacing w:after="0" w:line="360" w:lineRule="auto"/>
                         <w:jc w:val="both"/>
                         <w:textDirection w:val="btLr"/>
                         <w:rPr>
@@ -4774,7 +4774,7 @@
                     </w:p>
                     <w:p>
                       <w:pPr>
-                        <w:spacing w:after="0" w:line="258" w:lineRule="auto"/>
+                        <w:spacing w:after="0" w:line="360" w:lineRule="auto"/>
                         <w:jc w:val="both"/>
                         <w:textDirection w:val="btLr"/>
                         <w:rPr>
@@ -4796,7 +4796,7 @@
                     </w:p>
                     <w:p>
                       <w:pPr>
-                        <w:spacing w:after="0" w:line="258" w:lineRule="auto"/>
+                        <w:spacing w:after="0" w:line="360" w:lineRule="auto"/>
                         <w:jc w:val="both"/>
                         <w:textDirection w:val="btLr"/>
                         <w:rPr>
@@ -4808,7 +4808,7 @@
                     </w:p>
                     <w:p>
                       <w:pPr>
-                        <w:spacing w:after="0" w:line="258" w:lineRule="auto"/>
+                        <w:spacing w:after="0" w:line="360" w:lineRule="auto"/>
                         <w:jc w:val="both"/>
                         <w:textDirection w:val="btLr"/>
                         <w:rPr>

</xml_diff>